<commit_message>
24-02-21, updaten Dewey literature
</commit_message>
<xml_diff>
--- a/DeweyOver/Intermezzo/John Dewey van verschillende kanten.docx
+++ b/DeweyOver/Intermezzo/John Dewey van verschillende kanten.docx
@@ -11,17 +11,19 @@
           <w:iCs/>
           <w:sz w:val="28"/>
           <w:szCs w:val="28"/>
-        </w:rPr>
-      </w:pPr>
-      <w:r>
-        <w:rPr>
-          <w:rFonts w:ascii="Times New Roman" w:hAnsi="Times New Roman" w:cs="Times New Roman"/>
-          <w:i/>
-          <w:iCs/>
-          <w:sz w:val="28"/>
-          <w:szCs w:val="28"/>
-        </w:rPr>
-        <w:t xml:space="preserve">John </w:t>
+          <w:lang w:val="en-US"/>
+        </w:rPr>
+      </w:pPr>
+      <w:r>
+        <w:rPr>
+          <w:rFonts w:ascii="Times New Roman" w:hAnsi="Times New Roman" w:cs="Times New Roman"/>
+          <w:i/>
+          <w:iCs/>
+          <w:sz w:val="28"/>
+          <w:szCs w:val="28"/>
+          <w:lang w:val="en-US"/>
+        </w:rPr>
+        <w:t xml:space="preserve">John Dewey van </w:t>
       </w:r>
       <w:proofErr w:type="spellStart"/>
       <w:r>
@@ -31,8 +33,9 @@
           <w:iCs/>
           <w:sz w:val="28"/>
           <w:szCs w:val="28"/>
-        </w:rPr>
-        <w:t>Dewey</w:t>
+          <w:lang w:val="en-US"/>
+        </w:rPr>
+        <w:t>verschillende</w:t>
       </w:r>
       <w:proofErr w:type="spellEnd"/>
       <w:r>
@@ -42,19 +45,45 @@
           <w:iCs/>
           <w:sz w:val="28"/>
           <w:szCs w:val="28"/>
-        </w:rPr>
-        <w:t xml:space="preserve"> van verschillende kanten  </w:t>
-      </w:r>
-    </w:p>
-    <w:p>
-      <w:pPr>
-        <w:spacing w:line="360" w:lineRule="auto"/>
-        <w:rPr>
-          <w:rFonts w:ascii="Times New Roman" w:hAnsi="Times New Roman" w:cs="Times New Roman"/>
-          <w:i/>
-          <w:iCs/>
-          <w:sz w:val="28"/>
-          <w:szCs w:val="28"/>
+          <w:lang w:val="en-US"/>
+        </w:rPr>
+        <w:t xml:space="preserve"> </w:t>
+      </w:r>
+      <w:proofErr w:type="spellStart"/>
+      <w:r>
+        <w:rPr>
+          <w:rFonts w:ascii="Times New Roman" w:hAnsi="Times New Roman" w:cs="Times New Roman"/>
+          <w:i/>
+          <w:iCs/>
+          <w:sz w:val="28"/>
+          <w:szCs w:val="28"/>
+          <w:lang w:val="en-US"/>
+        </w:rPr>
+        <w:t>kanten</w:t>
+      </w:r>
+      <w:proofErr w:type="spellEnd"/>
+      <w:r>
+        <w:rPr>
+          <w:rFonts w:ascii="Times New Roman" w:hAnsi="Times New Roman" w:cs="Times New Roman"/>
+          <w:i/>
+          <w:iCs/>
+          <w:sz w:val="28"/>
+          <w:szCs w:val="28"/>
+          <w:lang w:val="en-US"/>
+        </w:rPr>
+        <w:t xml:space="preserve">  </w:t>
+      </w:r>
+    </w:p>
+    <w:p>
+      <w:pPr>
+        <w:spacing w:line="360" w:lineRule="auto"/>
+        <w:rPr>
+          <w:rFonts w:ascii="Times New Roman" w:hAnsi="Times New Roman" w:cs="Times New Roman"/>
+          <w:i/>
+          <w:iCs/>
+          <w:sz w:val="28"/>
+          <w:szCs w:val="28"/>
+          <w:lang w:val="en-US"/>
         </w:rPr>
       </w:pPr>
     </w:p>
@@ -90,42 +119,62 @@
           <w:szCs w:val="28"/>
           <w:lang w:val="en-US"/>
         </w:rPr>
-        <w:t>Its [</w:t>
-      </w:r>
-      <w:proofErr w:type="spellStart"/>
-      <w:r>
-        <w:rPr>
-          <w:rFonts w:ascii="Times New Roman" w:hAnsi="Times New Roman" w:cs="Times New Roman"/>
-          <w:i/>
-          <w:iCs/>
-          <w:sz w:val="28"/>
-          <w:szCs w:val="28"/>
-          <w:lang w:val="en-US"/>
-        </w:rPr>
-        <w:t>phi</w:t>
-      </w:r>
-      <w:r>
-        <w:rPr>
-          <w:rFonts w:ascii="Times New Roman" w:hAnsi="Times New Roman" w:cs="Times New Roman"/>
-          <w:i/>
-          <w:iCs/>
-          <w:sz w:val="28"/>
-          <w:szCs w:val="28"/>
-          <w:lang w:val="en-US"/>
-        </w:rPr>
-        <w:t>losophie</w:t>
-      </w:r>
-      <w:proofErr w:type="spellEnd"/>
-      <w:r>
-        <w:rPr>
-          <w:rFonts w:ascii="Times New Roman" w:hAnsi="Times New Roman" w:cs="Times New Roman"/>
-          <w:i/>
-          <w:iCs/>
-          <w:sz w:val="28"/>
-          <w:szCs w:val="28"/>
-          <w:lang w:val="en-US"/>
-        </w:rPr>
-        <w:t xml:space="preserve">, education, </w:t>
+        <w:t>Its [phi</w:t>
+      </w:r>
+      <w:r>
+        <w:rPr>
+          <w:rFonts w:ascii="Times New Roman" w:hAnsi="Times New Roman" w:cs="Times New Roman"/>
+          <w:i/>
+          <w:iCs/>
+          <w:sz w:val="28"/>
+          <w:szCs w:val="28"/>
+          <w:lang w:val="en-US"/>
+        </w:rPr>
+        <w:t>losophi</w:t>
+      </w:r>
+      <w:r>
+        <w:rPr>
+          <w:rFonts w:ascii="Times New Roman" w:hAnsi="Times New Roman" w:cs="Times New Roman"/>
+          <w:i/>
+          <w:iCs/>
+          <w:sz w:val="28"/>
+          <w:szCs w:val="28"/>
+          <w:lang w:val="en-US"/>
+        </w:rPr>
+        <w:t>cal</w:t>
+      </w:r>
+      <w:r>
+        <w:rPr>
+          <w:rFonts w:ascii="Times New Roman" w:hAnsi="Times New Roman" w:cs="Times New Roman"/>
+          <w:i/>
+          <w:iCs/>
+          <w:sz w:val="28"/>
+          <w:szCs w:val="28"/>
+          <w:lang w:val="en-US"/>
+        </w:rPr>
+        <w:t>, education</w:t>
+      </w:r>
+      <w:r>
+        <w:rPr>
+          <w:rFonts w:ascii="Times New Roman" w:hAnsi="Times New Roman" w:cs="Times New Roman"/>
+          <w:i/>
+          <w:iCs/>
+          <w:sz w:val="28"/>
+          <w:szCs w:val="28"/>
+          <w:lang w:val="en-US"/>
+        </w:rPr>
+        <w:t>al</w:t>
+      </w:r>
+      <w:r>
+        <w:rPr>
+          <w:rFonts w:ascii="Times New Roman" w:hAnsi="Times New Roman" w:cs="Times New Roman"/>
+          <w:i/>
+          <w:iCs/>
+          <w:sz w:val="28"/>
+          <w:szCs w:val="28"/>
+          <w:lang w:val="en-US"/>
+        </w:rPr>
+        <w:t xml:space="preserve">, </w:t>
       </w:r>
       <w:proofErr w:type="spellStart"/>
       <w:proofErr w:type="gramStart"/>
@@ -263,690 +312,765 @@
           <w:szCs w:val="22"/>
         </w:rPr>
       </w:pPr>
+      <w:r>
+        <w:rPr>
+          <w:rFonts w:ascii="Times New Roman" w:hAnsi="Times New Roman" w:cs="Times New Roman"/>
+          <w:i/>
+          <w:iCs/>
+          <w:sz w:val="22"/>
+          <w:szCs w:val="22"/>
+          <w:lang w:val="en-US"/>
+        </w:rPr>
+        <w:t>America’s Public Philosopher. Essays on Social Justice, Economics, Education, and the Future of Democracy</w:t>
+      </w:r>
+      <w:r>
+        <w:rPr>
+          <w:rFonts w:ascii="Times New Roman" w:hAnsi="Times New Roman" w:cs="Times New Roman"/>
+          <w:sz w:val="22"/>
+          <w:szCs w:val="22"/>
+          <w:lang w:val="en-US"/>
+        </w:rPr>
+        <w:t xml:space="preserve"> </w:t>
+      </w:r>
+      <w:r>
+        <w:rPr>
+          <w:rFonts w:ascii="Times New Roman" w:hAnsi="Times New Roman" w:cs="Times New Roman"/>
+          <w:sz w:val="22"/>
+          <w:szCs w:val="22"/>
+          <w:lang w:val="en-US"/>
+        </w:rPr>
+        <w:t xml:space="preserve">(2021). </w:t>
+      </w:r>
+      <w:r>
+        <w:rPr>
+          <w:rFonts w:ascii="Times New Roman" w:hAnsi="Times New Roman" w:cs="Times New Roman"/>
+          <w:sz w:val="22"/>
+          <w:szCs w:val="22"/>
+        </w:rPr>
+        <w:t xml:space="preserve">In zijn eigen land Amerika </w:t>
+      </w:r>
+      <w:r>
+        <w:rPr>
+          <w:rFonts w:ascii="Times New Roman" w:hAnsi="Times New Roman" w:cs="Times New Roman"/>
+          <w:sz w:val="22"/>
+          <w:szCs w:val="22"/>
+        </w:rPr>
+        <w:t>hebben de vrouwen- en burgerrechten het moeilijk, wordt er voor anti-intellectualisme en hard kapitalisme gekozen en zijn er fascistische tendensen waar te nemen</w:t>
+      </w:r>
+      <w:r>
+        <w:rPr>
+          <w:rFonts w:ascii="Times New Roman" w:hAnsi="Times New Roman" w:cs="Times New Roman"/>
+          <w:sz w:val="22"/>
+          <w:szCs w:val="22"/>
+        </w:rPr>
+        <w:t>. H</w:t>
+      </w:r>
+      <w:r>
+        <w:rPr>
+          <w:rFonts w:ascii="Times New Roman" w:hAnsi="Times New Roman" w:cs="Times New Roman"/>
+          <w:sz w:val="22"/>
+          <w:szCs w:val="22"/>
+        </w:rPr>
+        <w:t xml:space="preserve">et publiek onderwijs in gevaar en </w:t>
+      </w:r>
+      <w:r>
+        <w:rPr>
+          <w:rFonts w:ascii="Times New Roman" w:hAnsi="Times New Roman" w:cs="Times New Roman"/>
+          <w:sz w:val="22"/>
+          <w:szCs w:val="22"/>
+        </w:rPr>
+        <w:t xml:space="preserve">er </w:t>
+      </w:r>
+      <w:r>
+        <w:rPr>
+          <w:rFonts w:ascii="Times New Roman" w:hAnsi="Times New Roman" w:cs="Times New Roman"/>
+          <w:sz w:val="22"/>
+          <w:szCs w:val="22"/>
+        </w:rPr>
+        <w:t>zijn bedreigingen van</w:t>
+      </w:r>
+      <w:r>
+        <w:rPr>
+          <w:rFonts w:ascii="Times New Roman" w:hAnsi="Times New Roman" w:cs="Times New Roman"/>
+          <w:sz w:val="22"/>
+          <w:szCs w:val="22"/>
+        </w:rPr>
+        <w:t>uit</w:t>
+      </w:r>
+      <w:r>
+        <w:rPr>
+          <w:rFonts w:ascii="Times New Roman" w:hAnsi="Times New Roman" w:cs="Times New Roman"/>
+          <w:sz w:val="22"/>
+          <w:szCs w:val="22"/>
+        </w:rPr>
+        <w:t xml:space="preserve"> het klimaat. Zijn land is </w:t>
+      </w:r>
+      <w:r>
+        <w:rPr>
+          <w:rFonts w:ascii="Times New Roman" w:hAnsi="Times New Roman" w:cs="Times New Roman"/>
+          <w:sz w:val="22"/>
+          <w:szCs w:val="22"/>
+        </w:rPr>
+        <w:t xml:space="preserve">in ieder geval </w:t>
+      </w:r>
+      <w:r>
+        <w:rPr>
+          <w:rFonts w:ascii="Times New Roman" w:hAnsi="Times New Roman" w:cs="Times New Roman"/>
+          <w:sz w:val="22"/>
+          <w:szCs w:val="22"/>
+        </w:rPr>
+        <w:t xml:space="preserve">op zoek </w:t>
+      </w:r>
+      <w:r>
+        <w:rPr>
+          <w:rFonts w:ascii="Times New Roman" w:hAnsi="Times New Roman" w:cs="Times New Roman"/>
+          <w:sz w:val="22"/>
+          <w:szCs w:val="22"/>
+        </w:rPr>
+        <w:t>en</w:t>
+      </w:r>
+      <w:r>
+        <w:rPr>
+          <w:rFonts w:ascii="Times New Roman" w:hAnsi="Times New Roman" w:cs="Times New Roman"/>
+          <w:sz w:val="22"/>
+          <w:szCs w:val="22"/>
+        </w:rPr>
+        <w:t xml:space="preserve"> intellectueel en moreel leiderschap</w:t>
+      </w:r>
+      <w:r>
+        <w:rPr>
+          <w:rFonts w:ascii="Times New Roman" w:hAnsi="Times New Roman" w:cs="Times New Roman"/>
+          <w:sz w:val="22"/>
+          <w:szCs w:val="22"/>
+        </w:rPr>
+        <w:t xml:space="preserve"> zijn daarbij nodig</w:t>
+      </w:r>
+      <w:r>
+        <w:rPr>
+          <w:rFonts w:ascii="Times New Roman" w:hAnsi="Times New Roman" w:cs="Times New Roman"/>
+          <w:sz w:val="22"/>
+          <w:szCs w:val="22"/>
+        </w:rPr>
+        <w:t xml:space="preserve">. John </w:t>
+      </w:r>
       <w:proofErr w:type="spellStart"/>
       <w:r>
         <w:rPr>
           <w:rFonts w:ascii="Times New Roman" w:hAnsi="Times New Roman" w:cs="Times New Roman"/>
-          <w:i/>
-          <w:iCs/>
-          <w:sz w:val="22"/>
-          <w:szCs w:val="22"/>
-        </w:rPr>
-        <w:t>America’s</w:t>
+          <w:sz w:val="22"/>
+          <w:szCs w:val="22"/>
+        </w:rPr>
+        <w:t>Dewey</w:t>
       </w:r>
       <w:proofErr w:type="spellEnd"/>
       <w:r>
         <w:rPr>
           <w:rFonts w:ascii="Times New Roman" w:hAnsi="Times New Roman" w:cs="Times New Roman"/>
-          <w:i/>
-          <w:iCs/>
-          <w:sz w:val="22"/>
-          <w:szCs w:val="22"/>
-        </w:rPr>
-        <w:t xml:space="preserve"> Public </w:t>
+          <w:sz w:val="22"/>
+          <w:szCs w:val="22"/>
+        </w:rPr>
+        <w:t xml:space="preserve"> was zo’n figuur die in zijn tijd de liefde voor democratie over- en bijbracht en die liet zien wat het betekent als we intelligent en creatief met elkaar samen willen</w:t>
+      </w:r>
+      <w:r>
+        <w:rPr>
+          <w:rFonts w:ascii="Times New Roman" w:hAnsi="Times New Roman" w:cs="Times New Roman"/>
+          <w:sz w:val="22"/>
+          <w:szCs w:val="22"/>
+        </w:rPr>
+        <w:t xml:space="preserve"> leven</w:t>
+      </w:r>
+      <w:r>
+        <w:rPr>
+          <w:rFonts w:ascii="Times New Roman" w:hAnsi="Times New Roman" w:cs="Times New Roman"/>
+          <w:sz w:val="22"/>
+          <w:szCs w:val="22"/>
+        </w:rPr>
+        <w:t xml:space="preserve">. John </w:t>
       </w:r>
       <w:proofErr w:type="spellStart"/>
       <w:r>
         <w:rPr>
           <w:rFonts w:ascii="Times New Roman" w:hAnsi="Times New Roman" w:cs="Times New Roman"/>
-          <w:i/>
-          <w:iCs/>
-          <w:sz w:val="22"/>
-          <w:szCs w:val="22"/>
-        </w:rPr>
-        <w:t>Philosopher</w:t>
+          <w:sz w:val="22"/>
+          <w:szCs w:val="22"/>
+        </w:rPr>
+        <w:t>Dewey</w:t>
       </w:r>
       <w:proofErr w:type="spellEnd"/>
       <w:r>
         <w:rPr>
           <w:rFonts w:ascii="Times New Roman" w:hAnsi="Times New Roman" w:cs="Times New Roman"/>
-          <w:i/>
-          <w:iCs/>
+          <w:sz w:val="22"/>
+          <w:szCs w:val="22"/>
+        </w:rPr>
+        <w:t xml:space="preserve"> was niet degene die altijd de goede antwoorden had, maar wel degene die wist welke houding je aan te</w:t>
+      </w:r>
+      <w:r>
+        <w:rPr>
+          <w:rFonts w:ascii="Times New Roman" w:hAnsi="Times New Roman" w:cs="Times New Roman"/>
+          <w:sz w:val="22"/>
+          <w:szCs w:val="22"/>
+        </w:rPr>
+        <w:t>n opzichte van maatschappelijke problemen moest aan</w:t>
+      </w:r>
+      <w:r>
+        <w:rPr>
+          <w:rFonts w:ascii="Times New Roman" w:hAnsi="Times New Roman" w:cs="Times New Roman"/>
+          <w:sz w:val="22"/>
+          <w:szCs w:val="22"/>
+        </w:rPr>
+        <w:t xml:space="preserve">nemen had. </w:t>
+      </w:r>
+    </w:p>
+    <w:p>
+      <w:pPr>
+        <w:spacing w:line="360" w:lineRule="auto"/>
+        <w:rPr>
+          <w:rFonts w:ascii="Times New Roman" w:hAnsi="Times New Roman" w:cs="Times New Roman"/>
+          <w:sz w:val="22"/>
+          <w:szCs w:val="22"/>
+        </w:rPr>
+      </w:pPr>
+      <w:r>
+        <w:rPr>
+          <w:rFonts w:ascii="Times New Roman" w:hAnsi="Times New Roman" w:cs="Times New Roman"/>
+          <w:sz w:val="22"/>
+          <w:szCs w:val="22"/>
+        </w:rPr>
+        <w:t xml:space="preserve">Om dat </w:t>
+      </w:r>
+      <w:r>
+        <w:rPr>
+          <w:rFonts w:ascii="Times New Roman" w:hAnsi="Times New Roman" w:cs="Times New Roman"/>
+          <w:sz w:val="22"/>
+          <w:szCs w:val="22"/>
+        </w:rPr>
+        <w:t xml:space="preserve">helder en </w:t>
+      </w:r>
+      <w:r>
+        <w:rPr>
+          <w:rFonts w:ascii="Times New Roman" w:hAnsi="Times New Roman" w:cs="Times New Roman"/>
+          <w:sz w:val="22"/>
+          <w:szCs w:val="22"/>
+        </w:rPr>
+        <w:t xml:space="preserve">zichtbaar te maken heeft E.T. Weber </w:t>
+      </w:r>
+      <w:r>
+        <w:rPr>
+          <w:rFonts w:ascii="Times New Roman" w:hAnsi="Times New Roman" w:cs="Times New Roman"/>
+          <w:sz w:val="22"/>
+          <w:szCs w:val="22"/>
+        </w:rPr>
+        <w:t xml:space="preserve">een mooie </w:t>
+      </w:r>
+      <w:r>
+        <w:rPr>
+          <w:rFonts w:ascii="Times New Roman" w:hAnsi="Times New Roman" w:cs="Times New Roman"/>
+          <w:sz w:val="22"/>
+          <w:szCs w:val="22"/>
+        </w:rPr>
+        <w:t>verzameling van</w:t>
+      </w:r>
+      <w:r>
+        <w:rPr>
+          <w:rFonts w:ascii="Times New Roman" w:hAnsi="Times New Roman" w:cs="Times New Roman"/>
+          <w:sz w:val="22"/>
+          <w:szCs w:val="22"/>
+        </w:rPr>
+        <w:t xml:space="preserve"> </w:t>
+      </w:r>
+      <w:r>
+        <w:rPr>
+          <w:rFonts w:ascii="Times New Roman" w:hAnsi="Times New Roman" w:cs="Times New Roman"/>
+          <w:sz w:val="22"/>
+          <w:szCs w:val="22"/>
+        </w:rPr>
+        <w:t xml:space="preserve">publieke </w:t>
+      </w:r>
+      <w:r>
+        <w:rPr>
+          <w:rFonts w:ascii="Times New Roman" w:hAnsi="Times New Roman" w:cs="Times New Roman"/>
+          <w:sz w:val="22"/>
+          <w:szCs w:val="22"/>
+        </w:rPr>
+        <w:t>essays</w:t>
+      </w:r>
+      <w:r>
+        <w:rPr>
+          <w:rFonts w:ascii="Times New Roman" w:hAnsi="Times New Roman" w:cs="Times New Roman"/>
+          <w:sz w:val="22"/>
+          <w:szCs w:val="22"/>
+        </w:rPr>
+        <w:t xml:space="preserve"> </w:t>
+      </w:r>
+      <w:r>
+        <w:rPr>
+          <w:rFonts w:ascii="Times New Roman" w:hAnsi="Times New Roman" w:cs="Times New Roman"/>
+          <w:sz w:val="22"/>
+          <w:szCs w:val="22"/>
+        </w:rPr>
+        <w:t xml:space="preserve">samengebracht </w:t>
+      </w:r>
+      <w:r>
+        <w:rPr>
+          <w:rFonts w:ascii="Times New Roman" w:hAnsi="Times New Roman" w:cs="Times New Roman"/>
+          <w:sz w:val="22"/>
+          <w:szCs w:val="22"/>
+        </w:rPr>
+        <w:t xml:space="preserve">die John </w:t>
+      </w:r>
+      <w:proofErr w:type="spellStart"/>
+      <w:r>
+        <w:rPr>
+          <w:rFonts w:ascii="Times New Roman" w:hAnsi="Times New Roman" w:cs="Times New Roman"/>
+          <w:sz w:val="22"/>
+          <w:szCs w:val="22"/>
+        </w:rPr>
+        <w:t>Dewey</w:t>
+      </w:r>
+      <w:proofErr w:type="spellEnd"/>
+      <w:r>
+        <w:rPr>
+          <w:rFonts w:ascii="Times New Roman" w:hAnsi="Times New Roman" w:cs="Times New Roman"/>
+          <w:sz w:val="22"/>
+          <w:szCs w:val="22"/>
+        </w:rPr>
+        <w:t xml:space="preserve"> </w:t>
+      </w:r>
+      <w:r>
+        <w:rPr>
+          <w:rFonts w:ascii="Times New Roman" w:hAnsi="Times New Roman" w:cs="Times New Roman"/>
+          <w:sz w:val="22"/>
+          <w:szCs w:val="22"/>
+        </w:rPr>
+        <w:t xml:space="preserve">(1859-1952) </w:t>
+      </w:r>
+      <w:r>
+        <w:rPr>
+          <w:rFonts w:ascii="Times New Roman" w:hAnsi="Times New Roman" w:cs="Times New Roman"/>
+          <w:sz w:val="22"/>
+          <w:szCs w:val="22"/>
+        </w:rPr>
+        <w:t>heeft geschreven tijdens zijn lange werk</w:t>
+      </w:r>
+      <w:r>
+        <w:rPr>
+          <w:rFonts w:ascii="Times New Roman" w:hAnsi="Times New Roman" w:cs="Times New Roman"/>
+          <w:sz w:val="22"/>
+          <w:szCs w:val="22"/>
+        </w:rPr>
+        <w:t xml:space="preserve">zame leven. In 2011 begon Eric Thomas </w:t>
+      </w:r>
+      <w:r>
+        <w:rPr>
+          <w:rFonts w:ascii="Times New Roman" w:hAnsi="Times New Roman" w:cs="Times New Roman"/>
+          <w:sz w:val="22"/>
+          <w:szCs w:val="22"/>
+        </w:rPr>
+        <w:t xml:space="preserve">Weber </w:t>
+      </w:r>
+      <w:r>
+        <w:rPr>
+          <w:rFonts w:ascii="Times New Roman" w:hAnsi="Times New Roman" w:cs="Times New Roman"/>
+          <w:sz w:val="22"/>
+          <w:szCs w:val="22"/>
+        </w:rPr>
+        <w:t xml:space="preserve">met dit project en twee jaar later had hij zestig opstellen gekozen. Hij scherpte zijn selectie vervolgens aan, categoriseerde ze over zes thema’s, schreef een korte inleiding op elke opstel en voorzag </w:t>
+      </w:r>
+      <w:r>
+        <w:rPr>
+          <w:rFonts w:ascii="Times New Roman" w:hAnsi="Times New Roman" w:cs="Times New Roman"/>
+          <w:sz w:val="22"/>
+          <w:szCs w:val="22"/>
+        </w:rPr>
+        <w:t xml:space="preserve">tenslotte </w:t>
+      </w:r>
+      <w:r>
+        <w:rPr>
+          <w:rFonts w:ascii="Times New Roman" w:hAnsi="Times New Roman" w:cs="Times New Roman"/>
+          <w:sz w:val="22"/>
+          <w:szCs w:val="22"/>
+        </w:rPr>
+        <w:t xml:space="preserve">de 352 pagina’s dikke bundel van een algemene inleiding. Het boek is een </w:t>
+      </w:r>
+      <w:r>
+        <w:rPr>
+          <w:rFonts w:ascii="Times New Roman" w:hAnsi="Times New Roman" w:cs="Times New Roman"/>
+          <w:sz w:val="22"/>
+          <w:szCs w:val="22"/>
+        </w:rPr>
+        <w:t>prachtige</w:t>
+      </w:r>
+      <w:r>
+        <w:rPr>
+          <w:rFonts w:ascii="Times New Roman" w:hAnsi="Times New Roman" w:cs="Times New Roman"/>
+          <w:sz w:val="22"/>
+          <w:szCs w:val="22"/>
+        </w:rPr>
+        <w:t xml:space="preserve"> inleiding op </w:t>
+      </w:r>
+      <w:r>
+        <w:rPr>
+          <w:rFonts w:ascii="Times New Roman" w:hAnsi="Times New Roman" w:cs="Times New Roman"/>
+          <w:sz w:val="22"/>
+          <w:szCs w:val="22"/>
+        </w:rPr>
+        <w:t>de</w:t>
+      </w:r>
+      <w:r>
+        <w:rPr>
+          <w:rFonts w:ascii="Times New Roman" w:hAnsi="Times New Roman" w:cs="Times New Roman"/>
+          <w:sz w:val="22"/>
+          <w:szCs w:val="22"/>
+        </w:rPr>
+        <w:t>ze</w:t>
+      </w:r>
+      <w:r>
+        <w:rPr>
+          <w:rFonts w:ascii="Times New Roman" w:hAnsi="Times New Roman" w:cs="Times New Roman"/>
+          <w:sz w:val="22"/>
+          <w:szCs w:val="22"/>
+        </w:rPr>
+        <w:t xml:space="preserve"> </w:t>
+      </w:r>
+      <w:r>
+        <w:rPr>
+          <w:rFonts w:ascii="Times New Roman" w:hAnsi="Times New Roman" w:cs="Times New Roman"/>
+          <w:sz w:val="22"/>
+          <w:szCs w:val="22"/>
+        </w:rPr>
+        <w:t xml:space="preserve">bescheiden maar oh zo grote </w:t>
+      </w:r>
+      <w:r>
+        <w:rPr>
+          <w:rFonts w:ascii="Times New Roman" w:hAnsi="Times New Roman" w:cs="Times New Roman"/>
+          <w:sz w:val="22"/>
+          <w:szCs w:val="22"/>
+        </w:rPr>
+        <w:t xml:space="preserve">filosoof, onderwijsman en democraat. </w:t>
+      </w:r>
+    </w:p>
+    <w:p>
+      <w:pPr>
+        <w:spacing w:line="360" w:lineRule="auto"/>
+        <w:rPr>
+          <w:rFonts w:ascii="Times New Roman" w:hAnsi="Times New Roman" w:cs="Times New Roman"/>
+          <w:sz w:val="22"/>
+          <w:szCs w:val="22"/>
+        </w:rPr>
+      </w:pPr>
+      <w:r>
+        <w:rPr>
+          <w:rFonts w:ascii="Times New Roman" w:hAnsi="Times New Roman" w:cs="Times New Roman"/>
+          <w:sz w:val="22"/>
+          <w:szCs w:val="22"/>
+        </w:rPr>
+        <w:t xml:space="preserve">Elk van de essays die in de bundel zijn opgenomen belichten één of meerdere centrale thema’s van zijn werk. Voor Weber moesten de essays toegankelijk en </w:t>
+      </w:r>
+      <w:proofErr w:type="spellStart"/>
+      <w:r>
+        <w:rPr>
+          <w:rFonts w:ascii="Times New Roman" w:hAnsi="Times New Roman" w:cs="Times New Roman"/>
+          <w:sz w:val="22"/>
+          <w:szCs w:val="22"/>
+        </w:rPr>
+        <w:t>begrijpbaar</w:t>
+      </w:r>
+      <w:proofErr w:type="spellEnd"/>
+      <w:r>
+        <w:rPr>
+          <w:rFonts w:ascii="Times New Roman" w:hAnsi="Times New Roman" w:cs="Times New Roman"/>
+          <w:sz w:val="22"/>
+          <w:szCs w:val="22"/>
+        </w:rPr>
+        <w:t xml:space="preserve"> zijn voor een breed publiek. Zijn eigen toelichting op elk essay hadden daar ook aan bij te dragen. Bij elkaar moesten ze ook de </w:t>
+      </w:r>
+      <w:proofErr w:type="gramStart"/>
+      <w:r>
+        <w:rPr>
+          <w:rFonts w:ascii="Times New Roman" w:hAnsi="Times New Roman" w:cs="Times New Roman"/>
+          <w:sz w:val="22"/>
+          <w:szCs w:val="22"/>
+        </w:rPr>
+        <w:t>beste</w:t>
+      </w:r>
+      <w:proofErr w:type="gramEnd"/>
+      <w:r>
+        <w:rPr>
+          <w:rFonts w:ascii="Times New Roman" w:hAnsi="Times New Roman" w:cs="Times New Roman"/>
+          <w:sz w:val="22"/>
+          <w:szCs w:val="22"/>
+        </w:rPr>
+        <w:t xml:space="preserve"> voorbeelden zijn voor zijn duidelijk </w:t>
+      </w:r>
+      <w:proofErr w:type="spellStart"/>
+      <w:r>
+        <w:rPr>
+          <w:rFonts w:ascii="Times New Roman" w:hAnsi="Times New Roman" w:cs="Times New Roman"/>
+          <w:sz w:val="22"/>
+          <w:szCs w:val="22"/>
+        </w:rPr>
+        <w:t>filososofisch</w:t>
+      </w:r>
+      <w:proofErr w:type="spellEnd"/>
+      <w:r>
+        <w:rPr>
+          <w:rFonts w:ascii="Times New Roman" w:hAnsi="Times New Roman" w:cs="Times New Roman"/>
+          <w:sz w:val="22"/>
+          <w:szCs w:val="22"/>
+        </w:rPr>
+        <w:t xml:space="preserve"> denken die tegelijk het belang van filosofie voor het leven en de publiek laten zien. </w:t>
+      </w:r>
+    </w:p>
+    <w:p>
+      <w:pPr>
+        <w:spacing w:line="360" w:lineRule="auto"/>
+        <w:rPr>
+          <w:rFonts w:ascii="Times New Roman" w:hAnsi="Times New Roman" w:cs="Times New Roman"/>
+          <w:sz w:val="22"/>
+          <w:szCs w:val="22"/>
+        </w:rPr>
+      </w:pPr>
+      <w:r>
+        <w:rPr>
+          <w:rFonts w:ascii="Times New Roman" w:hAnsi="Times New Roman" w:cs="Times New Roman"/>
+          <w:sz w:val="22"/>
+          <w:szCs w:val="22"/>
+        </w:rPr>
+        <w:t xml:space="preserve">John </w:t>
+      </w:r>
+      <w:proofErr w:type="spellStart"/>
+      <w:r>
+        <w:rPr>
+          <w:rFonts w:ascii="Times New Roman" w:hAnsi="Times New Roman" w:cs="Times New Roman"/>
+          <w:sz w:val="22"/>
+          <w:szCs w:val="22"/>
+        </w:rPr>
+        <w:t>Dewey</w:t>
+      </w:r>
+      <w:proofErr w:type="spellEnd"/>
+      <w:r>
+        <w:rPr>
+          <w:rFonts w:ascii="Times New Roman" w:hAnsi="Times New Roman" w:cs="Times New Roman"/>
+          <w:sz w:val="22"/>
+          <w:szCs w:val="22"/>
+        </w:rPr>
+        <w:t xml:space="preserve"> biografie De filosofie wilde hij reconstrueren, weg van de tijdloze, absolute </w:t>
+      </w:r>
+      <w:proofErr w:type="gramStart"/>
+      <w:r>
+        <w:rPr>
+          <w:rFonts w:ascii="Times New Roman" w:hAnsi="Times New Roman" w:cs="Times New Roman"/>
+          <w:sz w:val="22"/>
+          <w:szCs w:val="22"/>
+        </w:rPr>
+        <w:t>waarheden,.</w:t>
+      </w:r>
+      <w:proofErr w:type="gramEnd"/>
+      <w:r>
+        <w:rPr>
+          <w:rFonts w:ascii="Times New Roman" w:hAnsi="Times New Roman" w:cs="Times New Roman"/>
+          <w:sz w:val="22"/>
+          <w:szCs w:val="22"/>
+        </w:rPr>
+        <w:t xml:space="preserve"> Vaststaande </w:t>
+      </w:r>
+      <w:proofErr w:type="spellStart"/>
+      <w:r>
+        <w:rPr>
+          <w:rFonts w:ascii="Times New Roman" w:hAnsi="Times New Roman" w:cs="Times New Roman"/>
+          <w:sz w:val="22"/>
+          <w:szCs w:val="22"/>
+        </w:rPr>
+        <w:t>pricipes</w:t>
+      </w:r>
+      <w:proofErr w:type="spellEnd"/>
+      <w:r>
+        <w:rPr>
+          <w:rFonts w:ascii="Times New Roman" w:hAnsi="Times New Roman" w:cs="Times New Roman"/>
+          <w:sz w:val="22"/>
+          <w:szCs w:val="22"/>
+        </w:rPr>
+        <w:t xml:space="preserve"> en filosofen die alleen maar op elkaar reageren. Via filosofie (of wetenschap) ging het om het leven breed, bewijsvoering leveren en antwoorden geven op maatschappelijke </w:t>
+      </w:r>
+      <w:r>
+        <w:rPr>
+          <w:rFonts w:ascii="Times New Roman" w:hAnsi="Times New Roman" w:cs="Times New Roman"/>
+          <w:sz w:val="22"/>
+          <w:szCs w:val="22"/>
+        </w:rPr>
+        <w:lastRenderedPageBreak/>
+        <w:t xml:space="preserve">problemen. </w:t>
+      </w:r>
+      <w:r>
+        <w:rPr>
+          <w:rFonts w:ascii="Times New Roman" w:hAnsi="Times New Roman" w:cs="Times New Roman"/>
+          <w:sz w:val="22"/>
+          <w:szCs w:val="22"/>
+        </w:rPr>
+        <w:t xml:space="preserve">Bij </w:t>
+      </w:r>
+      <w:r>
+        <w:rPr>
+          <w:rFonts w:ascii="Times New Roman" w:hAnsi="Times New Roman" w:cs="Times New Roman"/>
+          <w:sz w:val="22"/>
+          <w:szCs w:val="22"/>
+        </w:rPr>
+        <w:t xml:space="preserve">het onderwijs </w:t>
+      </w:r>
+      <w:r>
+        <w:rPr>
+          <w:rFonts w:ascii="Times New Roman" w:hAnsi="Times New Roman" w:cs="Times New Roman"/>
+          <w:sz w:val="22"/>
+          <w:szCs w:val="22"/>
+        </w:rPr>
+        <w:t xml:space="preserve">ging het om het verrijken van het leven </w:t>
+      </w:r>
+      <w:r>
+        <w:rPr>
+          <w:rFonts w:ascii="Times New Roman" w:hAnsi="Times New Roman" w:cs="Times New Roman"/>
+          <w:sz w:val="22"/>
+          <w:szCs w:val="22"/>
+        </w:rPr>
+        <w:t xml:space="preserve">en democratie ging het op het versterken van alle mensen en het aanpassen van </w:t>
+      </w:r>
+      <w:r>
+        <w:rPr>
+          <w:rFonts w:ascii="Times New Roman" w:hAnsi="Times New Roman" w:cs="Times New Roman"/>
+          <w:sz w:val="22"/>
+          <w:szCs w:val="22"/>
+        </w:rPr>
+        <w:t xml:space="preserve">sociale </w:t>
+      </w:r>
+      <w:r>
+        <w:rPr>
+          <w:rFonts w:ascii="Times New Roman" w:hAnsi="Times New Roman" w:cs="Times New Roman"/>
+          <w:sz w:val="22"/>
+          <w:szCs w:val="22"/>
+        </w:rPr>
+        <w:t>structuren</w:t>
+      </w:r>
+      <w:r>
+        <w:rPr>
+          <w:rFonts w:ascii="Times New Roman" w:hAnsi="Times New Roman" w:cs="Times New Roman"/>
+          <w:sz w:val="22"/>
+          <w:szCs w:val="22"/>
+        </w:rPr>
+        <w:t xml:space="preserve"> die iedereen ten goede kwam.</w:t>
+      </w:r>
+      <w:r>
+        <w:rPr>
+          <w:rFonts w:ascii="Times New Roman" w:hAnsi="Times New Roman" w:cs="Times New Roman"/>
+          <w:sz w:val="22"/>
+          <w:szCs w:val="22"/>
+        </w:rPr>
+        <w:t xml:space="preserve"> </w:t>
+      </w:r>
+    </w:p>
+    <w:p>
+      <w:pPr>
+        <w:spacing w:line="360" w:lineRule="auto"/>
+        <w:rPr>
+          <w:rFonts w:ascii="Times New Roman" w:hAnsi="Times New Roman" w:cs="Times New Roman"/>
+          <w:sz w:val="22"/>
+          <w:szCs w:val="22"/>
+        </w:rPr>
+      </w:pPr>
+    </w:p>
+    <w:p>
+      <w:pPr>
+        <w:spacing w:line="360" w:lineRule="auto"/>
+        <w:rPr>
+          <w:rFonts w:ascii="Times New Roman" w:hAnsi="Times New Roman" w:cs="Times New Roman"/>
+          <w:sz w:val="22"/>
+          <w:szCs w:val="22"/>
+        </w:rPr>
+      </w:pPr>
+      <w:r>
+        <w:rPr>
+          <w:rFonts w:ascii="Times New Roman" w:hAnsi="Times New Roman" w:cs="Times New Roman"/>
+          <w:sz w:val="22"/>
+          <w:szCs w:val="22"/>
+        </w:rPr>
+        <w:t xml:space="preserve">Het eerste deel </w:t>
+      </w:r>
+      <w:r>
+        <w:rPr>
+          <w:rFonts w:ascii="Times New Roman" w:hAnsi="Times New Roman" w:cs="Times New Roman"/>
+          <w:i/>
+          <w:iCs/>
+          <w:sz w:val="22"/>
+          <w:szCs w:val="22"/>
+        </w:rPr>
+        <w:t>Democratie en de Verenigde Staten</w:t>
+      </w:r>
+      <w:r>
+        <w:rPr>
+          <w:rFonts w:ascii="Times New Roman" w:hAnsi="Times New Roman" w:cs="Times New Roman"/>
+          <w:sz w:val="22"/>
+          <w:szCs w:val="22"/>
+        </w:rPr>
+        <w:t xml:space="preserve"> omvat negen essays</w:t>
+      </w:r>
+      <w:r>
+        <w:rPr>
+          <w:rFonts w:ascii="Times New Roman" w:hAnsi="Times New Roman" w:cs="Times New Roman"/>
           <w:sz w:val="22"/>
           <w:szCs w:val="22"/>
         </w:rPr>
         <w:t xml:space="preserve">. </w:t>
       </w:r>
-      <w:r>
-        <w:rPr>
-          <w:rFonts w:ascii="Times New Roman" w:hAnsi="Times New Roman" w:cs="Times New Roman"/>
-          <w:i/>
-          <w:iCs/>
-          <w:sz w:val="22"/>
-          <w:szCs w:val="22"/>
-        </w:rPr>
-        <w:t xml:space="preserve">Essays on </w:t>
-      </w:r>
       <w:proofErr w:type="spellStart"/>
       <w:r>
         <w:rPr>
           <w:rFonts w:ascii="Times New Roman" w:hAnsi="Times New Roman" w:cs="Times New Roman"/>
-          <w:i/>
-          <w:iCs/>
-          <w:sz w:val="22"/>
-          <w:szCs w:val="22"/>
-        </w:rPr>
-        <w:t>Social</w:t>
+          <w:sz w:val="22"/>
+          <w:szCs w:val="22"/>
+        </w:rPr>
+        <w:t>IIn</w:t>
       </w:r>
       <w:proofErr w:type="spellEnd"/>
       <w:r>
         <w:rPr>
           <w:rFonts w:ascii="Times New Roman" w:hAnsi="Times New Roman" w:cs="Times New Roman"/>
-          <w:i/>
-          <w:iCs/>
+          <w:sz w:val="22"/>
+          <w:szCs w:val="22"/>
+        </w:rPr>
+        <w:t xml:space="preserve"> 1909 neemt hij deel aan de Nationale Neger Conferentie waar ook iemand als W.E.B. </w:t>
+      </w:r>
+      <w:proofErr w:type="spellStart"/>
+      <w:r>
+        <w:rPr>
+          <w:rFonts w:ascii="Times New Roman" w:hAnsi="Times New Roman" w:cs="Times New Roman"/>
+          <w:sz w:val="22"/>
+          <w:szCs w:val="22"/>
+        </w:rPr>
+        <w:t>DuBois</w:t>
+      </w:r>
+      <w:proofErr w:type="spellEnd"/>
+      <w:r>
+        <w:rPr>
+          <w:rFonts w:ascii="Times New Roman" w:hAnsi="Times New Roman" w:cs="Times New Roman"/>
+          <w:sz w:val="22"/>
+          <w:szCs w:val="22"/>
+        </w:rPr>
+        <w:t xml:space="preserve"> aan meedeed. Daar bestrijdt hij de breed gedragen gedachte dat er ‘inferieur ras’ bestaat en verdedigt hij de stelling dat ook leden van dat ras </w:t>
+      </w:r>
+      <w:r>
+        <w:rPr>
+          <w:rFonts w:ascii="Times New Roman" w:hAnsi="Times New Roman" w:cs="Times New Roman"/>
+          <w:sz w:val="22"/>
+          <w:szCs w:val="22"/>
+        </w:rPr>
+        <w:t xml:space="preserve">in vergelijkbare omgeving met vergelijkbaar onderwijs behoren op te groeien. Zoals hij twee jaar later ook aan een symposium over stemrecht meedoet. Dat stemrecht, waar dan nog geen sprake van is, hoort bij de democratische beweging en als dat stemrecht bij de morele standaard van de man hoort, hoort dat ook bij die van de vrouw. </w:t>
+      </w:r>
+      <w:r>
+        <w:rPr>
+          <w:rFonts w:ascii="Times New Roman" w:hAnsi="Times New Roman" w:cs="Times New Roman"/>
           <w:sz w:val="22"/>
           <w:szCs w:val="22"/>
         </w:rPr>
         <w:t xml:space="preserve"> </w:t>
-      </w:r>
-      <w:proofErr w:type="spellStart"/>
-      <w:r>
-        <w:rPr>
-          <w:rFonts w:ascii="Times New Roman" w:hAnsi="Times New Roman" w:cs="Times New Roman"/>
-          <w:i/>
-          <w:iCs/>
-          <w:sz w:val="22"/>
-          <w:szCs w:val="22"/>
-        </w:rPr>
-        <w:t>Justice</w:t>
-      </w:r>
-      <w:proofErr w:type="spellEnd"/>
-      <w:r>
-        <w:rPr>
-          <w:rFonts w:ascii="Times New Roman" w:hAnsi="Times New Roman" w:cs="Times New Roman"/>
-          <w:i/>
-          <w:iCs/>
-          <w:sz w:val="22"/>
-          <w:szCs w:val="22"/>
-        </w:rPr>
-        <w:t xml:space="preserve">, </w:t>
-      </w:r>
-      <w:proofErr w:type="spellStart"/>
-      <w:r>
-        <w:rPr>
-          <w:rFonts w:ascii="Times New Roman" w:hAnsi="Times New Roman" w:cs="Times New Roman"/>
-          <w:i/>
-          <w:iCs/>
-          <w:sz w:val="22"/>
-          <w:szCs w:val="22"/>
-        </w:rPr>
-        <w:t>Economics</w:t>
-      </w:r>
-      <w:proofErr w:type="spellEnd"/>
-      <w:r>
-        <w:rPr>
-          <w:rFonts w:ascii="Times New Roman" w:hAnsi="Times New Roman" w:cs="Times New Roman"/>
-          <w:i/>
-          <w:iCs/>
-          <w:sz w:val="22"/>
-          <w:szCs w:val="22"/>
-        </w:rPr>
-        <w:t xml:space="preserve">, </w:t>
-      </w:r>
-      <w:proofErr w:type="spellStart"/>
-      <w:r>
-        <w:rPr>
-          <w:rFonts w:ascii="Times New Roman" w:hAnsi="Times New Roman" w:cs="Times New Roman"/>
-          <w:i/>
-          <w:iCs/>
-          <w:sz w:val="22"/>
-          <w:szCs w:val="22"/>
-        </w:rPr>
-        <w:t>Education</w:t>
-      </w:r>
-      <w:proofErr w:type="spellEnd"/>
-      <w:r>
-        <w:rPr>
-          <w:rFonts w:ascii="Times New Roman" w:hAnsi="Times New Roman" w:cs="Times New Roman"/>
-          <w:i/>
-          <w:iCs/>
-          <w:sz w:val="22"/>
-          <w:szCs w:val="22"/>
-        </w:rPr>
-        <w:t xml:space="preserve">, </w:t>
-      </w:r>
-      <w:proofErr w:type="spellStart"/>
-      <w:r>
-        <w:rPr>
-          <w:rFonts w:ascii="Times New Roman" w:hAnsi="Times New Roman" w:cs="Times New Roman"/>
-          <w:i/>
-          <w:iCs/>
-          <w:sz w:val="22"/>
-          <w:szCs w:val="22"/>
-        </w:rPr>
-        <w:t>and</w:t>
-      </w:r>
-      <w:proofErr w:type="spellEnd"/>
-      <w:r>
-        <w:rPr>
-          <w:rFonts w:ascii="Times New Roman" w:hAnsi="Times New Roman" w:cs="Times New Roman"/>
-          <w:i/>
-          <w:iCs/>
-          <w:sz w:val="22"/>
-          <w:szCs w:val="22"/>
-        </w:rPr>
-        <w:t xml:space="preserve"> </w:t>
-      </w:r>
-      <w:proofErr w:type="spellStart"/>
-      <w:r>
-        <w:rPr>
-          <w:rFonts w:ascii="Times New Roman" w:hAnsi="Times New Roman" w:cs="Times New Roman"/>
-          <w:i/>
-          <w:iCs/>
-          <w:sz w:val="22"/>
-          <w:szCs w:val="22"/>
-        </w:rPr>
-        <w:t>the</w:t>
-      </w:r>
-      <w:proofErr w:type="spellEnd"/>
-      <w:r>
-        <w:rPr>
-          <w:rFonts w:ascii="Times New Roman" w:hAnsi="Times New Roman" w:cs="Times New Roman"/>
-          <w:i/>
-          <w:iCs/>
-          <w:sz w:val="22"/>
-          <w:szCs w:val="22"/>
-        </w:rPr>
-        <w:t xml:space="preserve"> </w:t>
-      </w:r>
-      <w:proofErr w:type="spellStart"/>
-      <w:r>
-        <w:rPr>
-          <w:rFonts w:ascii="Times New Roman" w:hAnsi="Times New Roman" w:cs="Times New Roman"/>
-          <w:i/>
-          <w:iCs/>
-          <w:sz w:val="22"/>
-          <w:szCs w:val="22"/>
-        </w:rPr>
-        <w:t>Future</w:t>
-      </w:r>
-      <w:proofErr w:type="spellEnd"/>
-      <w:r>
-        <w:rPr>
-          <w:rFonts w:ascii="Times New Roman" w:hAnsi="Times New Roman" w:cs="Times New Roman"/>
-          <w:i/>
-          <w:iCs/>
-          <w:sz w:val="22"/>
-          <w:szCs w:val="22"/>
-        </w:rPr>
-        <w:t xml:space="preserve"> of </w:t>
-      </w:r>
-      <w:proofErr w:type="spellStart"/>
-      <w:r>
-        <w:rPr>
-          <w:rFonts w:ascii="Times New Roman" w:hAnsi="Times New Roman" w:cs="Times New Roman"/>
-          <w:i/>
-          <w:iCs/>
-          <w:sz w:val="22"/>
-          <w:szCs w:val="22"/>
-        </w:rPr>
-        <w:t>Democracy</w:t>
-      </w:r>
-      <w:proofErr w:type="spellEnd"/>
-      <w:r>
-        <w:rPr>
-          <w:rFonts w:ascii="Times New Roman" w:hAnsi="Times New Roman" w:cs="Times New Roman"/>
-          <w:sz w:val="22"/>
-          <w:szCs w:val="22"/>
-        </w:rPr>
-        <w:t xml:space="preserve"> </w:t>
-      </w:r>
-      <w:r>
-        <w:rPr>
-          <w:rFonts w:ascii="Times New Roman" w:hAnsi="Times New Roman" w:cs="Times New Roman"/>
-          <w:sz w:val="22"/>
-          <w:szCs w:val="22"/>
-        </w:rPr>
-        <w:t xml:space="preserve">(2021). In zijn eigen land Amerika </w:t>
-      </w:r>
-      <w:r>
-        <w:rPr>
-          <w:rFonts w:ascii="Times New Roman" w:hAnsi="Times New Roman" w:cs="Times New Roman"/>
-          <w:sz w:val="22"/>
-          <w:szCs w:val="22"/>
-        </w:rPr>
-        <w:t xml:space="preserve">hebben de vrouwen- en burgerrechten het moeilijk, wordt er voor anti-intellectualisme en hard kapitalisme gekozen en zijn er fascistische tendensen waar te nemen, is het publiek onderwijs in gevaar, en zijn er de bedreigingen van het klimaat. Zijn land is op zoek naar intellectueel en moreel leiderschap. John </w:t>
-      </w:r>
-      <w:proofErr w:type="spellStart"/>
-      <w:r>
-        <w:rPr>
-          <w:rFonts w:ascii="Times New Roman" w:hAnsi="Times New Roman" w:cs="Times New Roman"/>
-          <w:sz w:val="22"/>
-          <w:szCs w:val="22"/>
-        </w:rPr>
-        <w:t>Dewey</w:t>
-      </w:r>
-      <w:proofErr w:type="spellEnd"/>
-      <w:r>
-        <w:rPr>
-          <w:rFonts w:ascii="Times New Roman" w:hAnsi="Times New Roman" w:cs="Times New Roman"/>
-          <w:sz w:val="22"/>
-          <w:szCs w:val="22"/>
-        </w:rPr>
-        <w:t xml:space="preserve"> was zo’n figuur die in zijn tijd de liefde voor democratie over- en bijbracht en die liet zien wat het betekent als we intelligent en creatief met elkaar samen willen. John </w:t>
-      </w:r>
-      <w:proofErr w:type="spellStart"/>
-      <w:r>
-        <w:rPr>
-          <w:rFonts w:ascii="Times New Roman" w:hAnsi="Times New Roman" w:cs="Times New Roman"/>
-          <w:sz w:val="22"/>
-          <w:szCs w:val="22"/>
-        </w:rPr>
-        <w:t>Dewey</w:t>
-      </w:r>
-      <w:proofErr w:type="spellEnd"/>
-      <w:r>
-        <w:rPr>
-          <w:rFonts w:ascii="Times New Roman" w:hAnsi="Times New Roman" w:cs="Times New Roman"/>
-          <w:sz w:val="22"/>
-          <w:szCs w:val="22"/>
-        </w:rPr>
-        <w:t xml:space="preserve"> was niet degene die altijd de goede antwoorden had, maar wel degene die wist welke houding je aan te nemen had. </w:t>
-      </w:r>
-    </w:p>
-    <w:p>
-      <w:pPr>
-        <w:spacing w:line="360" w:lineRule="auto"/>
-        <w:rPr>
-          <w:rFonts w:ascii="Times New Roman" w:hAnsi="Times New Roman" w:cs="Times New Roman"/>
-          <w:sz w:val="22"/>
-          <w:szCs w:val="22"/>
-        </w:rPr>
-      </w:pPr>
-      <w:r>
-        <w:rPr>
-          <w:rFonts w:ascii="Times New Roman" w:hAnsi="Times New Roman" w:cs="Times New Roman"/>
-          <w:sz w:val="22"/>
-          <w:szCs w:val="22"/>
-        </w:rPr>
-        <w:t>Om dat zichtbaar te maken heeft E.T. Weber deze</w:t>
-      </w:r>
-      <w:r>
-        <w:rPr>
-          <w:rFonts w:ascii="Times New Roman" w:hAnsi="Times New Roman" w:cs="Times New Roman"/>
-          <w:sz w:val="22"/>
-          <w:szCs w:val="22"/>
-        </w:rPr>
-        <w:t xml:space="preserve"> verzameling van </w:t>
-      </w:r>
-      <w:r>
-        <w:rPr>
-          <w:rFonts w:ascii="Times New Roman" w:hAnsi="Times New Roman" w:cs="Times New Roman"/>
-          <w:sz w:val="22"/>
-          <w:szCs w:val="22"/>
-        </w:rPr>
-        <w:t xml:space="preserve">de </w:t>
-      </w:r>
-      <w:r>
-        <w:rPr>
-          <w:rFonts w:ascii="Times New Roman" w:hAnsi="Times New Roman" w:cs="Times New Roman"/>
-          <w:sz w:val="22"/>
-          <w:szCs w:val="22"/>
-        </w:rPr>
-        <w:t xml:space="preserve">publieke </w:t>
-      </w:r>
-      <w:r>
-        <w:rPr>
-          <w:rFonts w:ascii="Times New Roman" w:hAnsi="Times New Roman" w:cs="Times New Roman"/>
-          <w:sz w:val="22"/>
-          <w:szCs w:val="22"/>
-        </w:rPr>
-        <w:t>essays</w:t>
-      </w:r>
-      <w:r>
-        <w:rPr>
-          <w:rFonts w:ascii="Times New Roman" w:hAnsi="Times New Roman" w:cs="Times New Roman"/>
-          <w:sz w:val="22"/>
-          <w:szCs w:val="22"/>
-        </w:rPr>
-        <w:t xml:space="preserve"> </w:t>
-      </w:r>
-      <w:r>
-        <w:rPr>
-          <w:rFonts w:ascii="Times New Roman" w:hAnsi="Times New Roman" w:cs="Times New Roman"/>
-          <w:sz w:val="22"/>
-          <w:szCs w:val="22"/>
-        </w:rPr>
-        <w:t xml:space="preserve">samengebracht </w:t>
-      </w:r>
-      <w:r>
-        <w:rPr>
-          <w:rFonts w:ascii="Times New Roman" w:hAnsi="Times New Roman" w:cs="Times New Roman"/>
-          <w:sz w:val="22"/>
-          <w:szCs w:val="22"/>
-        </w:rPr>
-        <w:t xml:space="preserve">die John </w:t>
-      </w:r>
-      <w:proofErr w:type="spellStart"/>
-      <w:r>
-        <w:rPr>
-          <w:rFonts w:ascii="Times New Roman" w:hAnsi="Times New Roman" w:cs="Times New Roman"/>
-          <w:sz w:val="22"/>
-          <w:szCs w:val="22"/>
-        </w:rPr>
-        <w:t>Dewey</w:t>
-      </w:r>
-      <w:proofErr w:type="spellEnd"/>
-      <w:r>
-        <w:rPr>
-          <w:rFonts w:ascii="Times New Roman" w:hAnsi="Times New Roman" w:cs="Times New Roman"/>
-          <w:sz w:val="22"/>
-          <w:szCs w:val="22"/>
-        </w:rPr>
-        <w:t xml:space="preserve"> </w:t>
-      </w:r>
-      <w:r>
-        <w:rPr>
-          <w:rFonts w:ascii="Times New Roman" w:hAnsi="Times New Roman" w:cs="Times New Roman"/>
-          <w:sz w:val="22"/>
-          <w:szCs w:val="22"/>
-        </w:rPr>
-        <w:t xml:space="preserve">(1859-1952) </w:t>
-      </w:r>
-      <w:r>
-        <w:rPr>
-          <w:rFonts w:ascii="Times New Roman" w:hAnsi="Times New Roman" w:cs="Times New Roman"/>
-          <w:sz w:val="22"/>
-          <w:szCs w:val="22"/>
-        </w:rPr>
-        <w:t>heeft geschreven tijdens zijn lange werk</w:t>
-      </w:r>
-      <w:r>
-        <w:rPr>
-          <w:rFonts w:ascii="Times New Roman" w:hAnsi="Times New Roman" w:cs="Times New Roman"/>
-          <w:sz w:val="22"/>
-          <w:szCs w:val="22"/>
-        </w:rPr>
-        <w:t xml:space="preserve">zame leven. In 2011 begon Eric Thomas </w:t>
-      </w:r>
-      <w:r>
-        <w:rPr>
-          <w:rFonts w:ascii="Times New Roman" w:hAnsi="Times New Roman" w:cs="Times New Roman"/>
-          <w:sz w:val="22"/>
-          <w:szCs w:val="22"/>
-        </w:rPr>
-        <w:t xml:space="preserve">Weber </w:t>
-      </w:r>
-      <w:r>
-        <w:rPr>
-          <w:rFonts w:ascii="Times New Roman" w:hAnsi="Times New Roman" w:cs="Times New Roman"/>
-          <w:sz w:val="22"/>
-          <w:szCs w:val="22"/>
-        </w:rPr>
-        <w:t xml:space="preserve">met dit project en twee jaar later had hij zestig opstellen gekozen. Hij scherpte zijn selectie vervolgens aan, categoriseerde ze over zes thema’s, schreef een korte inleiding op elke opstel en voorzag de 352 pagina’s dikke bundel van een algemene inleiding. Het boek is een hele goede inleiding op </w:t>
-      </w:r>
-      <w:r>
-        <w:rPr>
-          <w:rFonts w:ascii="Times New Roman" w:hAnsi="Times New Roman" w:cs="Times New Roman"/>
-          <w:sz w:val="22"/>
-          <w:szCs w:val="22"/>
-        </w:rPr>
-        <w:t xml:space="preserve">de grootste filosoof, onderwijsman en democraat van zijn tijd. </w:t>
-      </w:r>
-    </w:p>
-    <w:p>
-      <w:pPr>
-        <w:spacing w:line="360" w:lineRule="auto"/>
-        <w:rPr>
-          <w:rFonts w:ascii="Times New Roman" w:hAnsi="Times New Roman" w:cs="Times New Roman"/>
-          <w:sz w:val="22"/>
-          <w:szCs w:val="22"/>
-        </w:rPr>
-      </w:pPr>
-      <w:r>
-        <w:rPr>
-          <w:rFonts w:ascii="Times New Roman" w:hAnsi="Times New Roman" w:cs="Times New Roman"/>
-          <w:sz w:val="22"/>
-          <w:szCs w:val="22"/>
-        </w:rPr>
-        <w:t xml:space="preserve">Elk van de essays die in de bundel zijn opgenomen belichten één of meerdere centrale thema’s van zijn werk. Voor Weber moesten de essays toegankelijk en </w:t>
-      </w:r>
-      <w:proofErr w:type="spellStart"/>
-      <w:r>
-        <w:rPr>
-          <w:rFonts w:ascii="Times New Roman" w:hAnsi="Times New Roman" w:cs="Times New Roman"/>
-          <w:sz w:val="22"/>
-          <w:szCs w:val="22"/>
-        </w:rPr>
-        <w:t>begrijpbaar</w:t>
-      </w:r>
-      <w:proofErr w:type="spellEnd"/>
-      <w:r>
-        <w:rPr>
-          <w:rFonts w:ascii="Times New Roman" w:hAnsi="Times New Roman" w:cs="Times New Roman"/>
-          <w:sz w:val="22"/>
-          <w:szCs w:val="22"/>
-        </w:rPr>
-        <w:t xml:space="preserve"> zijn voor een breed publiek. Zijn eigen toelichting op elk essay hadden daar ook aan bij te dragen. Bij elkaar moesten ze ook de beste voorbeelden zijn voor zijn duidelijk </w:t>
-      </w:r>
-      <w:proofErr w:type="spellStart"/>
-      <w:r>
-        <w:rPr>
-          <w:rFonts w:ascii="Times New Roman" w:hAnsi="Times New Roman" w:cs="Times New Roman"/>
-          <w:sz w:val="22"/>
-          <w:szCs w:val="22"/>
-        </w:rPr>
-        <w:t>filososofisch</w:t>
-      </w:r>
-      <w:proofErr w:type="spellEnd"/>
-      <w:r>
-        <w:rPr>
-          <w:rFonts w:ascii="Times New Roman" w:hAnsi="Times New Roman" w:cs="Times New Roman"/>
-          <w:sz w:val="22"/>
-          <w:szCs w:val="22"/>
-        </w:rPr>
-        <w:t xml:space="preserve"> denken die tegelijk het belang van filosofie voor het leven en </w:t>
-      </w:r>
-      <w:proofErr w:type="gramStart"/>
-      <w:r>
-        <w:rPr>
-          <w:rFonts w:ascii="Times New Roman" w:hAnsi="Times New Roman" w:cs="Times New Roman"/>
-          <w:sz w:val="22"/>
-          <w:szCs w:val="22"/>
-        </w:rPr>
-        <w:t>de publiek</w:t>
-      </w:r>
-      <w:proofErr w:type="gramEnd"/>
-      <w:r>
-        <w:rPr>
-          <w:rFonts w:ascii="Times New Roman" w:hAnsi="Times New Roman" w:cs="Times New Roman"/>
-          <w:sz w:val="22"/>
-          <w:szCs w:val="22"/>
-        </w:rPr>
-        <w:t xml:space="preserve"> laten zien. </w:t>
-      </w:r>
-    </w:p>
-    <w:p>
-      <w:pPr>
-        <w:spacing w:line="360" w:lineRule="auto"/>
-        <w:rPr>
-          <w:rFonts w:ascii="Times New Roman" w:hAnsi="Times New Roman" w:cs="Times New Roman"/>
-          <w:sz w:val="22"/>
-          <w:szCs w:val="22"/>
-        </w:rPr>
-      </w:pPr>
-      <w:r>
-        <w:rPr>
-          <w:rFonts w:ascii="Times New Roman" w:hAnsi="Times New Roman" w:cs="Times New Roman"/>
-          <w:sz w:val="22"/>
-          <w:szCs w:val="22"/>
-        </w:rPr>
-        <w:t xml:space="preserve">John </w:t>
-      </w:r>
-      <w:proofErr w:type="spellStart"/>
-      <w:r>
-        <w:rPr>
-          <w:rFonts w:ascii="Times New Roman" w:hAnsi="Times New Roman" w:cs="Times New Roman"/>
-          <w:sz w:val="22"/>
-          <w:szCs w:val="22"/>
-        </w:rPr>
-        <w:t>Dewey</w:t>
-      </w:r>
-      <w:proofErr w:type="spellEnd"/>
-      <w:r>
-        <w:rPr>
-          <w:rFonts w:ascii="Times New Roman" w:hAnsi="Times New Roman" w:cs="Times New Roman"/>
-          <w:sz w:val="22"/>
-          <w:szCs w:val="22"/>
-        </w:rPr>
-        <w:t xml:space="preserve"> biografie De filosofie wilde hij reconstrueren, weg van de tijdloze, absolute </w:t>
-      </w:r>
-      <w:proofErr w:type="gramStart"/>
-      <w:r>
-        <w:rPr>
-          <w:rFonts w:ascii="Times New Roman" w:hAnsi="Times New Roman" w:cs="Times New Roman"/>
-          <w:sz w:val="22"/>
-          <w:szCs w:val="22"/>
-        </w:rPr>
-        <w:t>waarheden,.</w:t>
-      </w:r>
-      <w:proofErr w:type="gramEnd"/>
-      <w:r>
-        <w:rPr>
-          <w:rFonts w:ascii="Times New Roman" w:hAnsi="Times New Roman" w:cs="Times New Roman"/>
-          <w:sz w:val="22"/>
-          <w:szCs w:val="22"/>
-        </w:rPr>
-        <w:t xml:space="preserve"> Vaststaande </w:t>
-      </w:r>
-      <w:proofErr w:type="spellStart"/>
-      <w:r>
-        <w:rPr>
-          <w:rFonts w:ascii="Times New Roman" w:hAnsi="Times New Roman" w:cs="Times New Roman"/>
-          <w:sz w:val="22"/>
-          <w:szCs w:val="22"/>
-        </w:rPr>
-        <w:t>pricipes</w:t>
-      </w:r>
-      <w:proofErr w:type="spellEnd"/>
-      <w:r>
-        <w:rPr>
-          <w:rFonts w:ascii="Times New Roman" w:hAnsi="Times New Roman" w:cs="Times New Roman"/>
-          <w:sz w:val="22"/>
-          <w:szCs w:val="22"/>
-        </w:rPr>
-        <w:t xml:space="preserve"> en filosofen die alleen maar op elkaar reageren. Via filosofie (of wetenschap) ging het om het leven breed, bewijsvoering leveren en antwoorden geven op maatschappelijke problemen. </w:t>
-      </w:r>
-      <w:r>
-        <w:rPr>
-          <w:rFonts w:ascii="Times New Roman" w:hAnsi="Times New Roman" w:cs="Times New Roman"/>
-          <w:sz w:val="22"/>
-          <w:szCs w:val="22"/>
-        </w:rPr>
-        <w:t xml:space="preserve">Bij </w:t>
-      </w:r>
-      <w:proofErr w:type="gramStart"/>
-      <w:r>
-        <w:rPr>
-          <w:rFonts w:ascii="Times New Roman" w:hAnsi="Times New Roman" w:cs="Times New Roman"/>
-          <w:sz w:val="22"/>
-          <w:szCs w:val="22"/>
-        </w:rPr>
-        <w:t>het  onderwijs</w:t>
-      </w:r>
-      <w:proofErr w:type="gramEnd"/>
-      <w:r>
-        <w:rPr>
-          <w:rFonts w:ascii="Times New Roman" w:hAnsi="Times New Roman" w:cs="Times New Roman"/>
-          <w:sz w:val="22"/>
-          <w:szCs w:val="22"/>
-        </w:rPr>
-        <w:t xml:space="preserve"> </w:t>
-      </w:r>
-      <w:r>
-        <w:rPr>
-          <w:rFonts w:ascii="Times New Roman" w:hAnsi="Times New Roman" w:cs="Times New Roman"/>
-          <w:sz w:val="22"/>
-          <w:szCs w:val="22"/>
-        </w:rPr>
-        <w:t xml:space="preserve">ging het om het verrijken van het leven </w:t>
-      </w:r>
-      <w:r>
-        <w:rPr>
-          <w:rFonts w:ascii="Times New Roman" w:hAnsi="Times New Roman" w:cs="Times New Roman"/>
-          <w:sz w:val="22"/>
-          <w:szCs w:val="22"/>
-        </w:rPr>
-        <w:t xml:space="preserve">en democratie ging het op het versterken van alle mensen en het aanpassen van </w:t>
-      </w:r>
-      <w:r>
-        <w:rPr>
-          <w:rFonts w:ascii="Times New Roman" w:hAnsi="Times New Roman" w:cs="Times New Roman"/>
-          <w:sz w:val="22"/>
-          <w:szCs w:val="22"/>
-        </w:rPr>
-        <w:t xml:space="preserve">sociale </w:t>
-      </w:r>
-      <w:r>
-        <w:rPr>
-          <w:rFonts w:ascii="Times New Roman" w:hAnsi="Times New Roman" w:cs="Times New Roman"/>
-          <w:sz w:val="22"/>
-          <w:szCs w:val="22"/>
-        </w:rPr>
-        <w:t>structuren</w:t>
-      </w:r>
-      <w:r>
-        <w:rPr>
-          <w:rFonts w:ascii="Times New Roman" w:hAnsi="Times New Roman" w:cs="Times New Roman"/>
-          <w:sz w:val="22"/>
-          <w:szCs w:val="22"/>
-        </w:rPr>
-        <w:t xml:space="preserve"> die iedereen ten goede kwam.</w:t>
-      </w:r>
-      <w:r>
-        <w:rPr>
-          <w:rFonts w:ascii="Times New Roman" w:hAnsi="Times New Roman" w:cs="Times New Roman"/>
-          <w:sz w:val="22"/>
-          <w:szCs w:val="22"/>
-        </w:rPr>
-        <w:t xml:space="preserve"> </w:t>
-      </w:r>
-    </w:p>
-    <w:p>
-      <w:pPr>
-        <w:spacing w:line="360" w:lineRule="auto"/>
-        <w:rPr>
-          <w:rFonts w:ascii="Times New Roman" w:hAnsi="Times New Roman" w:cs="Times New Roman"/>
-          <w:sz w:val="22"/>
-          <w:szCs w:val="22"/>
-        </w:rPr>
-      </w:pPr>
-    </w:p>
-    <w:p>
-      <w:pPr>
-        <w:spacing w:line="360" w:lineRule="auto"/>
-        <w:rPr>
-          <w:rFonts w:ascii="Times New Roman" w:hAnsi="Times New Roman" w:cs="Times New Roman"/>
-          <w:sz w:val="22"/>
-          <w:szCs w:val="22"/>
-        </w:rPr>
-      </w:pPr>
-      <w:r>
-        <w:rPr>
-          <w:rFonts w:ascii="Times New Roman" w:hAnsi="Times New Roman" w:cs="Times New Roman"/>
-          <w:sz w:val="22"/>
-          <w:szCs w:val="22"/>
-        </w:rPr>
-        <w:lastRenderedPageBreak/>
-        <w:t xml:space="preserve">Het eerste deel </w:t>
-      </w:r>
-      <w:r>
-        <w:rPr>
-          <w:rFonts w:ascii="Times New Roman" w:hAnsi="Times New Roman" w:cs="Times New Roman"/>
-          <w:i/>
-          <w:iCs/>
-          <w:sz w:val="22"/>
-          <w:szCs w:val="22"/>
-        </w:rPr>
-        <w:t>Democratie en de Verenigde Staten</w:t>
-      </w:r>
-      <w:r>
-        <w:rPr>
-          <w:rFonts w:ascii="Times New Roman" w:hAnsi="Times New Roman" w:cs="Times New Roman"/>
-          <w:sz w:val="22"/>
-          <w:szCs w:val="22"/>
-        </w:rPr>
-        <w:t xml:space="preserve"> omvat negen essays</w:t>
       </w:r>
     </w:p>
     <w:p>

</xml_diff>